<commit_message>
I am definetly struggling with git hub a little
</commit_message>
<xml_diff>
--- a/about-me.docx
+++ b/about-me.docx
@@ -26,7 +26,7 @@
           <w:sz w:val="24"/>
           <w:szCs w:val="24"/>
         </w:rPr>
-        <w:id w:val="611480973"/>
+        <w:id w:val="1569305849"/>
         <w:docPartObj>
           <w:docPartGallery w:val="Table of Contents"/>
           <w:docPartUnique/>
@@ -61,7 +61,7 @@
           <w:r>
             <w:fldChar w:fldCharType="separate"/>
           </w:r>
-          <w:hyperlink w:anchor="_Toc94521615" w:history="1">
+          <w:hyperlink w:anchor="_Toc94521915" w:history="1">
             <w:r>
               <w:rPr>
                 <w:rStyle w:val="Hyperlink"/>
@@ -88,7 +88,7 @@
                 <w:noProof/>
                 <w:webHidden/>
               </w:rPr>
-              <w:instrText xml:space="preserve"> PAGEREF _Toc94521615 \h </w:instrText>
+              <w:instrText xml:space="preserve"> PAGEREF _Toc94521915 \h </w:instrText>
             </w:r>
             <w:r>
               <w:rPr>
@@ -129,7 +129,7 @@
               <w:noProof/>
             </w:rPr>
           </w:pPr>
-          <w:hyperlink w:anchor="_Toc94521616" w:history="1">
+          <w:hyperlink w:anchor="_Toc94521916" w:history="1">
             <w:r>
               <w:rPr>
                 <w:rStyle w:val="Hyperlink"/>
@@ -156,7 +156,7 @@
                 <w:noProof/>
                 <w:webHidden/>
               </w:rPr>
-              <w:instrText xml:space="preserve"> PAGEREF _Toc94521616 \h </w:instrText>
+              <w:instrText xml:space="preserve"> PAGEREF _Toc94521916 \h </w:instrText>
             </w:r>
             <w:r>
               <w:rPr>
@@ -197,7 +197,7 @@
               <w:noProof/>
             </w:rPr>
           </w:pPr>
-          <w:hyperlink w:anchor="_Toc94521617" w:history="1">
+          <w:hyperlink w:anchor="_Toc94521917" w:history="1">
             <w:r>
               <w:rPr>
                 <w:rStyle w:val="Hyperlink"/>
@@ -224,7 +224,7 @@
                 <w:noProof/>
                 <w:webHidden/>
               </w:rPr>
-              <w:instrText xml:space="preserve"> PAGEREF _Toc94521617 \h </w:instrText>
+              <w:instrText xml:space="preserve"> PAGEREF _Toc94521917 \h </w:instrText>
             </w:r>
             <w:r>
               <w:rPr>
@@ -265,7 +265,7 @@
               <w:noProof/>
             </w:rPr>
           </w:pPr>
-          <w:hyperlink w:anchor="_Toc94521618" w:history="1">
+          <w:hyperlink w:anchor="_Toc94521918" w:history="1">
             <w:r>
               <w:rPr>
                 <w:rStyle w:val="Hyperlink"/>
@@ -292,7 +292,7 @@
                 <w:noProof/>
                 <w:webHidden/>
               </w:rPr>
-              <w:instrText xml:space="preserve"> PAGEREF _Toc94521618 \h </w:instrText>
+              <w:instrText xml:space="preserve"> PAGEREF _Toc94521918 \h </w:instrText>
             </w:r>
             <w:r>
               <w:rPr>
@@ -333,7 +333,7 @@
               <w:noProof/>
             </w:rPr>
           </w:pPr>
-          <w:hyperlink w:anchor="_Toc94521619" w:history="1">
+          <w:hyperlink w:anchor="_Toc94521919" w:history="1">
             <w:r>
               <w:rPr>
                 <w:rStyle w:val="Hyperlink"/>
@@ -360,7 +360,7 @@
                 <w:noProof/>
                 <w:webHidden/>
               </w:rPr>
-              <w:instrText xml:space="preserve"> PAGEREF _Toc94521619 \h </w:instrText>
+              <w:instrText xml:space="preserve"> PAGEREF _Toc94521919 \h </w:instrText>
             </w:r>
             <w:r>
               <w:rPr>
@@ -401,7 +401,7 @@
               <w:noProof/>
             </w:rPr>
           </w:pPr>
-          <w:hyperlink w:anchor="_Toc94521620" w:history="1">
+          <w:hyperlink w:anchor="_Toc94521920" w:history="1">
             <w:r>
               <w:rPr>
                 <w:rStyle w:val="Hyperlink"/>
@@ -428,7 +428,7 @@
                 <w:noProof/>
                 <w:webHidden/>
               </w:rPr>
-              <w:instrText xml:space="preserve"> PAGEREF _Toc94521620 \h </w:instrText>
+              <w:instrText xml:space="preserve"> PAGEREF _Toc94521920 \h </w:instrText>
             </w:r>
             <w:r>
               <w:rPr>
@@ -469,7 +469,7 @@
               <w:noProof/>
             </w:rPr>
           </w:pPr>
-          <w:hyperlink w:anchor="_Toc94521621" w:history="1">
+          <w:hyperlink w:anchor="_Toc94521921" w:history="1">
             <w:r>
               <w:rPr>
                 <w:rStyle w:val="Hyperlink"/>
@@ -496,7 +496,7 @@
                 <w:noProof/>
                 <w:webHidden/>
               </w:rPr>
-              <w:instrText xml:space="preserve"> PAGEREF _Toc94521621 \h </w:instrText>
+              <w:instrText xml:space="preserve"> PAGEREF _Toc94521921 \h </w:instrText>
             </w:r>
             <w:r>
               <w:rPr>
@@ -539,7 +539,7 @@
         <w:pStyle w:val="Heading1"/>
       </w:pPr>
       <w:bookmarkStart w:id="0" w:name="who-i-am-and-where-i-came-from"/>
-      <w:bookmarkStart w:id="1" w:name="_Toc94521615"/>
+      <w:bookmarkStart w:id="1" w:name="_Toc94521915"/>
       <w:r>
         <w:t>Who I am and where I came from</w:t>
       </w:r>
@@ -704,7 +704,7 @@
         </w:rPr>
         <w:lastRenderedPageBreak/>
         <w:drawing>
-          <wp:inline distT="0" distB="0" distL="0" distR="0" wp14:anchorId="4E002285" wp14:editId="763939C1">
+          <wp:inline distT="0" distB="0" distL="0" distR="0" wp14:anchorId="39C6624D" wp14:editId="0AB5F559">
             <wp:extent cx="5334000" cy="7112000"/>
             <wp:effectExtent l="0" t="0" r="0" b="0"/>
             <wp:docPr id="1" name="Picture"/>
@@ -751,7 +751,7 @@
         <w:pStyle w:val="Heading1"/>
       </w:pPr>
       <w:bookmarkStart w:id="2" w:name="research-interests"/>
-      <w:bookmarkStart w:id="3" w:name="_Toc94521616"/>
+      <w:bookmarkStart w:id="3" w:name="_Toc94521916"/>
       <w:bookmarkEnd w:id="0"/>
       <w:r>
         <w:t>Research Interes</w:t>
@@ -774,7 +774,7 @@
         <w:pStyle w:val="Heading2"/>
       </w:pPr>
       <w:bookmarkStart w:id="4" w:name="influential-papers"/>
-      <w:bookmarkStart w:id="5" w:name="_Toc94521617"/>
+      <w:bookmarkStart w:id="5" w:name="_Toc94521917"/>
       <w:r>
         <w:lastRenderedPageBreak/>
         <w:t>Influential papers</w:t>
@@ -824,7 +824,7 @@
         <w:pStyle w:val="Heading2"/>
       </w:pPr>
       <w:bookmarkStart w:id="6" w:name="the-mathematics-behind-my-research"/>
-      <w:bookmarkStart w:id="7" w:name="_Toc94521618"/>
+      <w:bookmarkStart w:id="7" w:name="_Toc94521918"/>
       <w:bookmarkEnd w:id="4"/>
       <w:r>
         <w:t>The mathematics behind my research</w:t>
@@ -1201,7 +1201,7 @@
         <w:pStyle w:val="Heading2"/>
       </w:pPr>
       <w:bookmarkStart w:id="8" w:name="what-i-hope-to-get-out-of-this-class"/>
-      <w:bookmarkStart w:id="9" w:name="_Toc94521619"/>
+      <w:bookmarkStart w:id="9" w:name="_Toc94521919"/>
       <w:bookmarkEnd w:id="6"/>
       <w:r>
         <w:t>What I hope to get out of this class</w:t>
@@ -1260,7 +1260,7 @@
         <w:pStyle w:val="Heading1"/>
       </w:pPr>
       <w:bookmarkStart w:id="10" w:name="evaluating-some-r-code"/>
-      <w:bookmarkStart w:id="11" w:name="_Toc94521620"/>
+      <w:bookmarkStart w:id="11" w:name="_Toc94521920"/>
       <w:bookmarkEnd w:id="2"/>
       <w:bookmarkEnd w:id="8"/>
       <w:r>
@@ -1384,7 +1384,7 @@
           <w:noProof/>
         </w:rPr>
         <w:drawing>
-          <wp:inline distT="0" distB="0" distL="0" distR="0" wp14:anchorId="0C69A178" wp14:editId="4B6431EA">
+          <wp:inline distT="0" distB="0" distL="0" distR="0" wp14:anchorId="019214DA" wp14:editId="5C36A78A">
             <wp:extent cx="5334000" cy="4267200"/>
             <wp:effectExtent l="0" t="0" r="0" b="0"/>
             <wp:docPr id="2" name="Picture"/>
@@ -1431,7 +1431,7 @@
         <w:pStyle w:val="Heading1"/>
       </w:pPr>
       <w:bookmarkStart w:id="12" w:name="citations"/>
-      <w:bookmarkStart w:id="13" w:name="_Toc94521621"/>
+      <w:bookmarkStart w:id="13" w:name="_Toc94521921"/>
       <w:bookmarkEnd w:id="10"/>
       <w:r>
         <w:t>Citations</w:t>
@@ -1545,7 +1545,7 @@
   <w:abstractNum w:abstractNumId="0" w15:restartNumberingAfterBreak="0">
     <w:nsid w:val="0000A990"/>
     <w:multiLevelType w:val="multilevel"/>
-    <w:tmpl w:val="1B840478"/>
+    <w:tmpl w:val="586ED1CA"/>
     <w:lvl w:ilvl="0">
       <w:numFmt w:val="bullet"/>
       <w:lvlText w:val=" "/>
@@ -1622,7 +1622,7 @@
   <w:abstractNum w:abstractNumId="1" w15:restartNumberingAfterBreak="0">
     <w:nsid w:val="0000A991"/>
     <w:multiLevelType w:val="multilevel"/>
-    <w:tmpl w:val="A080C21E"/>
+    <w:tmpl w:val="44641232"/>
     <w:lvl w:ilvl="0">
       <w:numFmt w:val="bullet"/>
       <w:lvlText w:val="•"/>
@@ -1699,7 +1699,7 @@
   <w:abstractNum w:abstractNumId="2" w15:restartNumberingAfterBreak="0">
     <w:nsid w:val="00A99411"/>
     <w:multiLevelType w:val="multilevel"/>
-    <w:tmpl w:val="D7B4C762"/>
+    <w:tmpl w:val="C4521C48"/>
     <w:lvl w:ilvl="0">
       <w:start w:val="1"/>
       <w:numFmt w:val="decimal"/>
@@ -2954,7 +2954,7 @@
     <w:autoRedefine/>
     <w:uiPriority w:val="39"/>
     <w:unhideWhenUsed/>
-    <w:rsid w:val="00BD7530"/>
+    <w:rsid w:val="003C3CB6"/>
     <w:pPr>
       <w:spacing w:after="100"/>
     </w:pPr>
@@ -2966,7 +2966,7 @@
     <w:autoRedefine/>
     <w:uiPriority w:val="39"/>
     <w:unhideWhenUsed/>
-    <w:rsid w:val="00BD7530"/>
+    <w:rsid w:val="003C3CB6"/>
     <w:pPr>
       <w:spacing w:after="100"/>
       <w:ind w:left="240"/>

</xml_diff>